<commit_message>
Terminando as aulas de MySQL
</commit_message>
<xml_diff>
--- a/Curso-Android-Kotlin/Modulos Curso/13.BancoDeDados/0.Comandos SQL.docx
+++ b/Curso-Android-Kotlin/Modulos Curso/13.BancoDeDados/0.Comandos SQL.docx
@@ -716,6 +716,10 @@
     </w:p>
     <w:p>
       <w:r>
+        <w:rPr>
+          <w:noProof/>
+          <w:lang w:eastAsia="pt-BR"/>
+        </w:rPr>
         <w:drawing>
           <wp:inline distT="0" distB="0" distL="0" distR="0" wp14:anchorId="28FDC694" wp14:editId="3400D6E8">
             <wp:extent cx="3229426" cy="1343212"/>
@@ -753,12 +757,466 @@
         </w:drawing>
       </w:r>
     </w:p>
-    <w:p>
+    <w:p/>
+    <w:p/>
+    <w:p/>
+    <w:p/>
+    <w:p>
+      <w:pPr>
+        <w:pStyle w:val="Ttulo1"/>
+      </w:pPr>
+      <w:r>
+        <w:t>COMANDOS</w:t>
+      </w:r>
+    </w:p>
+    <w:p>
+      <w:r>
+        <w:t>/* SELECIONAR UM BANCO DE DADOS */</w:t>
+      </w:r>
+    </w:p>
+    <w:p/>
+    <w:p>
+      <w:proofErr w:type="gramStart"/>
+      <w:r>
+        <w:t>use</w:t>
+      </w:r>
+      <w:proofErr w:type="gramEnd"/>
+      <w:r>
+        <w:t xml:space="preserve"> </w:t>
+      </w:r>
+      <w:proofErr w:type="spellStart"/>
+      <w:r>
+        <w:t>banco_itau</w:t>
+      </w:r>
+      <w:proofErr w:type="spellEnd"/>
+      <w:r>
+        <w:t>;</w:t>
+      </w:r>
+    </w:p>
+    <w:p/>
+    <w:p>
+      <w:r>
+        <w:t>/* EXIBIR OQUE ESTA DENTRO DO BANCO DE DADOS */</w:t>
+      </w:r>
+    </w:p>
+    <w:p>
+      <w:proofErr w:type="spellStart"/>
+      <w:proofErr w:type="gramStart"/>
+      <w:r>
+        <w:lastRenderedPageBreak/>
+        <w:t>select</w:t>
+      </w:r>
+      <w:proofErr w:type="spellEnd"/>
+      <w:proofErr w:type="gramEnd"/>
+      <w:r>
+        <w:t xml:space="preserve"> * </w:t>
+      </w:r>
+      <w:proofErr w:type="spellStart"/>
+      <w:r>
+        <w:t>from</w:t>
+      </w:r>
+      <w:proofErr w:type="spellEnd"/>
+      <w:r>
+        <w:t xml:space="preserve"> </w:t>
+      </w:r>
+      <w:proofErr w:type="spellStart"/>
+      <w:r>
+        <w:t>banco_itau.cartoes</w:t>
+      </w:r>
+      <w:proofErr w:type="spellEnd"/>
+      <w:r>
+        <w:t>;</w:t>
+      </w:r>
+    </w:p>
+    <w:p/>
+    <w:p/>
+    <w:p>
+      <w:r>
+        <w:t>/* CRIAR UMA NOVA TABELA */</w:t>
+      </w:r>
+    </w:p>
+    <w:p>
+      <w:r>
+        <w:t xml:space="preserve">CREATE TABLE </w:t>
+      </w:r>
+      <w:proofErr w:type="spellStart"/>
+      <w:r>
+        <w:t>cartoes</w:t>
+      </w:r>
+      <w:proofErr w:type="spellEnd"/>
+      <w:r>
+        <w:t xml:space="preserve"> </w:t>
+      </w:r>
+    </w:p>
+    <w:p>
+      <w:r>
+        <w:t>(</w:t>
+      </w:r>
+    </w:p>
+    <w:p>
+      <w:r>
+        <w:tab/>
+      </w:r>
+      <w:proofErr w:type="gramStart"/>
+      <w:r>
+        <w:t>id</w:t>
+      </w:r>
+      <w:proofErr w:type="gramEnd"/>
+      <w:r>
+        <w:t xml:space="preserve"> </w:t>
+      </w:r>
+      <w:proofErr w:type="spellStart"/>
+      <w:r>
+        <w:t>tinyint</w:t>
+      </w:r>
+      <w:proofErr w:type="spellEnd"/>
+      <w:r>
+        <w:t xml:space="preserve"> </w:t>
+      </w:r>
+      <w:proofErr w:type="spellStart"/>
+      <w:r>
+        <w:t>not</w:t>
+      </w:r>
+      <w:proofErr w:type="spellEnd"/>
+      <w:r>
+        <w:t xml:space="preserve"> </w:t>
+      </w:r>
+      <w:proofErr w:type="spellStart"/>
+      <w:r>
+        <w:t>null</w:t>
+      </w:r>
+      <w:proofErr w:type="spellEnd"/>
+      <w:r>
+        <w:t xml:space="preserve"> DEFAULT 0,</w:t>
+      </w:r>
+    </w:p>
+    <w:p>
+      <w:r>
+        <w:t xml:space="preserve">    </w:t>
+      </w:r>
+      <w:proofErr w:type="spellStart"/>
+      <w:proofErr w:type="gramStart"/>
+      <w:r>
+        <w:t>nome</w:t>
+      </w:r>
+      <w:proofErr w:type="gramEnd"/>
+      <w:r>
+        <w:t>_cartao</w:t>
+      </w:r>
+      <w:proofErr w:type="spellEnd"/>
+      <w:r>
+        <w:t xml:space="preserve"> </w:t>
+      </w:r>
+      <w:proofErr w:type="spellStart"/>
+      <w:r>
+        <w:t>tinytext</w:t>
+      </w:r>
+      <w:proofErr w:type="spellEnd"/>
+      <w:r>
+        <w:t>,</w:t>
+      </w:r>
+    </w:p>
+    <w:p>
+      <w:r>
+        <w:t xml:space="preserve">    </w:t>
+      </w:r>
+      <w:proofErr w:type="spellStart"/>
+      <w:proofErr w:type="gramStart"/>
+      <w:r>
+        <w:t>cpf</w:t>
+      </w:r>
+      <w:proofErr w:type="spellEnd"/>
+      <w:proofErr w:type="gramEnd"/>
+      <w:r>
+        <w:t xml:space="preserve"> int </w:t>
+      </w:r>
+      <w:proofErr w:type="spellStart"/>
+      <w:r>
+        <w:t>not</w:t>
+      </w:r>
+      <w:proofErr w:type="spellEnd"/>
+      <w:r>
+        <w:t xml:space="preserve"> </w:t>
+      </w:r>
+      <w:proofErr w:type="spellStart"/>
+      <w:r>
+        <w:t>null</w:t>
+      </w:r>
+      <w:proofErr w:type="spellEnd"/>
+      <w:r>
+        <w:t xml:space="preserve"> DEFAULT 0</w:t>
+      </w:r>
+    </w:p>
+    <w:p>
+      <w:r>
+        <w:t>);</w:t>
+      </w:r>
+    </w:p>
+    <w:p/>
+    <w:p>
+      <w:r>
+        <w:t>/* EXIBIR AS COLUNAS DA TABELA */</w:t>
+      </w:r>
+    </w:p>
+    <w:p>
+      <w:proofErr w:type="spellStart"/>
+      <w:proofErr w:type="gramStart"/>
+      <w:r>
+        <w:t>describe</w:t>
+      </w:r>
+      <w:proofErr w:type="spellEnd"/>
+      <w:proofErr w:type="gramEnd"/>
+      <w:r>
+        <w:t xml:space="preserve"> </w:t>
+      </w:r>
+      <w:proofErr w:type="spellStart"/>
+      <w:r>
+        <w:t>cartoes_clientes</w:t>
+      </w:r>
+      <w:proofErr w:type="spellEnd"/>
+      <w:r>
+        <w:t>;</w:t>
+      </w:r>
+    </w:p>
+    <w:p/>
+    <w:p>
+      <w:r>
+        <w:t>/* INSEIR OS DADOS DENTRO DO BANCO */</w:t>
+      </w:r>
+    </w:p>
+    <w:p>
+      <w:proofErr w:type="spellStart"/>
+      <w:proofErr w:type="gramStart"/>
+      <w:r>
+        <w:t>insert</w:t>
+      </w:r>
+      <w:proofErr w:type="spellEnd"/>
+      <w:proofErr w:type="gramEnd"/>
+      <w:r>
+        <w:t xml:space="preserve"> </w:t>
+      </w:r>
+      <w:proofErr w:type="spellStart"/>
+      <w:r>
+        <w:t>into</w:t>
+      </w:r>
+      <w:proofErr w:type="spellEnd"/>
+      <w:r>
+        <w:t xml:space="preserve"> </w:t>
+      </w:r>
+      <w:proofErr w:type="spellStart"/>
+      <w:r>
+        <w:t>cartoes</w:t>
+      </w:r>
+      <w:proofErr w:type="spellEnd"/>
+      <w:r>
+        <w:t xml:space="preserve">(id, </w:t>
+      </w:r>
+      <w:proofErr w:type="spellStart"/>
+      <w:r>
+        <w:t>nome_cartao</w:t>
+      </w:r>
+      <w:proofErr w:type="spellEnd"/>
+      <w:r>
+        <w:t xml:space="preserve">, </w:t>
+      </w:r>
+      <w:proofErr w:type="spellStart"/>
+      <w:r>
+        <w:t>cpf</w:t>
+      </w:r>
+      <w:proofErr w:type="spellEnd"/>
+      <w:r>
+        <w:t xml:space="preserve">) </w:t>
+      </w:r>
+      <w:proofErr w:type="spellStart"/>
+      <w:r>
+        <w:t>values</w:t>
+      </w:r>
+      <w:proofErr w:type="spellEnd"/>
+      <w:r>
+        <w:t xml:space="preserve"> (01, 'Visa', 15679025701);</w:t>
+      </w:r>
+    </w:p>
+    <w:p/>
+    <w:p>
+      <w:r>
+        <w:t xml:space="preserve">/* ALTERAR O TIPO DE </w:t>
+      </w:r>
+      <w:proofErr w:type="spellStart"/>
+      <w:r>
+        <w:t>DE</w:t>
+      </w:r>
+      <w:proofErr w:type="spellEnd"/>
+      <w:r>
+        <w:t xml:space="preserve"> DADOS DE UMA COLUNA */</w:t>
+      </w:r>
+    </w:p>
+    <w:p>
+      <w:r>
+        <w:t xml:space="preserve">ALTER TABLE </w:t>
+      </w:r>
+      <w:proofErr w:type="spellStart"/>
+      <w:r>
+        <w:t>cartoes</w:t>
+      </w:r>
+      <w:proofErr w:type="spellEnd"/>
+      <w:r>
+        <w:t xml:space="preserve"> MODIFY </w:t>
+      </w:r>
+      <w:proofErr w:type="spellStart"/>
+      <w:r>
+        <w:t>cpf</w:t>
+      </w:r>
+      <w:proofErr w:type="spellEnd"/>
+      <w:r>
+        <w:t xml:space="preserve"> BIGINT;</w:t>
+      </w:r>
+    </w:p>
+    <w:p/>
+    <w:p>
+      <w:r>
+        <w:t>/* RENOMEAR UMA TABELA */</w:t>
+      </w:r>
+    </w:p>
+    <w:p>
+      <w:r>
+        <w:t xml:space="preserve">ALTER TABLE </w:t>
+      </w:r>
+      <w:proofErr w:type="spellStart"/>
+      <w:r>
+        <w:t>cartoes</w:t>
+      </w:r>
+      <w:proofErr w:type="spellEnd"/>
+      <w:r>
+        <w:t xml:space="preserve"> RENAME TO </w:t>
+      </w:r>
+      <w:proofErr w:type="spellStart"/>
+      <w:r>
+        <w:t>cartoes_clientes</w:t>
+      </w:r>
+      <w:proofErr w:type="spellEnd"/>
+      <w:r>
+        <w:t>;</w:t>
+      </w:r>
+    </w:p>
+    <w:p/>
+    <w:p>
+      <w:r>
+        <w:lastRenderedPageBreak/>
+        <w:t>/* DELETAR UMA TABELA */</w:t>
+      </w:r>
+    </w:p>
+    <w:p>
+      <w:r>
+        <w:t xml:space="preserve">DROP TABLE </w:t>
+      </w:r>
+      <w:proofErr w:type="spellStart"/>
+      <w:r>
+        <w:t>cartoes</w:t>
+      </w:r>
+      <w:proofErr w:type="spellEnd"/>
+      <w:r>
+        <w:t>;</w:t>
+      </w:r>
+    </w:p>
+    <w:p/>
+    <w:p>
+      <w:r>
+        <w:t>/* ADICIONAR UMA NOVA COLUNA DENTRO DA MINHA TABELA */</w:t>
+      </w:r>
+    </w:p>
+    <w:p>
+      <w:r>
+        <w:t xml:space="preserve">ALTER TABLE </w:t>
+      </w:r>
+      <w:proofErr w:type="spellStart"/>
+      <w:r>
+        <w:t>cartoes_clientes</w:t>
+      </w:r>
+      <w:proofErr w:type="spellEnd"/>
+      <w:r>
+        <w:t xml:space="preserve"> </w:t>
+      </w:r>
+    </w:p>
+    <w:p>
+      <w:r>
+        <w:tab/>
+        <w:t xml:space="preserve">ADD COLUMN </w:t>
+      </w:r>
+      <w:proofErr w:type="spellStart"/>
+      <w:r>
+        <w:t>data_transacao</w:t>
+      </w:r>
+      <w:proofErr w:type="spellEnd"/>
+      <w:r>
+        <w:t xml:space="preserve"> </w:t>
+      </w:r>
+      <w:proofErr w:type="spellStart"/>
+      <w:proofErr w:type="gramStart"/>
+      <w:r>
+        <w:t>datetime</w:t>
+      </w:r>
+      <w:proofErr w:type="spellEnd"/>
+      <w:r>
+        <w:t xml:space="preserve">  NOT</w:t>
+      </w:r>
+      <w:proofErr w:type="gramEnd"/>
+      <w:r>
+        <w:t xml:space="preserve"> NULL DEFAULT 0 AFTER CPF,</w:t>
+      </w:r>
+    </w:p>
+    <w:p>
+      <w:r>
+        <w:tab/>
+        <w:t xml:space="preserve">ADD COLUMN </w:t>
+      </w:r>
+      <w:proofErr w:type="spellStart"/>
+      <w:r>
+        <w:t>data_pagamento</w:t>
+      </w:r>
+      <w:proofErr w:type="spellEnd"/>
+      <w:r>
+        <w:t xml:space="preserve"> </w:t>
+      </w:r>
+      <w:proofErr w:type="spellStart"/>
+      <w:proofErr w:type="gramStart"/>
+      <w:r>
+        <w:t>datetime</w:t>
+      </w:r>
+      <w:proofErr w:type="spellEnd"/>
+      <w:r>
+        <w:t xml:space="preserve"> ;</w:t>
+      </w:r>
+      <w:proofErr w:type="gramEnd"/>
+    </w:p>
+    <w:p/>
+    <w:p>
+      <w:r>
+        <w:t>/* ELIMINAR UMA COLUNA */</w:t>
+      </w:r>
+    </w:p>
+    <w:p>
+      <w:r>
+        <w:t xml:space="preserve">ALTER TABLE </w:t>
+      </w:r>
+      <w:proofErr w:type="spellStart"/>
+      <w:r>
+        <w:t>cartoes_clientes</w:t>
+      </w:r>
+      <w:proofErr w:type="spellEnd"/>
+      <w:r>
+        <w:t xml:space="preserve"> DROP COLUMN </w:t>
+      </w:r>
+      <w:proofErr w:type="spellStart"/>
+      <w:r>
+        <w:t>data_transacao</w:t>
+      </w:r>
+      <w:proofErr w:type="spellEnd"/>
+      <w:r>
+        <w:t>;</w:t>
+      </w:r>
       <w:bookmarkStart w:id="0" w:name="_GoBack"/>
       <w:bookmarkEnd w:id="0"/>
     </w:p>
-    <w:p/>
-    <w:p/>
     <w:sectPr>
       <w:pgSz w:w="11906" w:h="16838"/>
       <w:pgMar w:top="1417" w:right="1701" w:bottom="1417" w:left="1701" w:header="708" w:footer="708" w:gutter="0"/>

</xml_diff>